<commit_message>
3.1.0 更新接口文档 修复ResourceMapper.listByUserIdAndSystemId 修复loginApp时验证deviceType
</commit_message>
<xml_diff>
--- a/doc/统一权限接口设计v3.0.docx
+++ b/doc/统一权限接口设计v3.0.docx
@@ -904,10 +904,39 @@
               <w:spacing w:line="120" w:lineRule="auto"/>
               <w:jc w:val="center"/>
               <w:rPr>
+                <w:noProof/>
+                <w:sz w:val="29"/>
+              </w:rPr>
+            </w:pPr>
+            <w:r>
+              <w:rPr>
                 <w:rFonts w:hint="eastAsia"/>
                 <w:noProof/>
                 <w:sz w:val="29"/>
               </w:rPr>
+              <w:t>V</w:t>
+            </w:r>
+            <w:r>
+              <w:rPr>
+                <w:noProof/>
+                <w:sz w:val="29"/>
+              </w:rPr>
+              <w:t>3.1</w:t>
+            </w:r>
+          </w:p>
+        </w:tc>
+        <w:tc>
+          <w:tcPr>
+            <w:tcW w:w="2434" w:type="dxa"/>
+          </w:tcPr>
+          <w:p>
+            <w:pPr>
+              <w:spacing w:line="120" w:lineRule="auto"/>
+              <w:jc w:val="center"/>
+              <w:rPr>
+                <w:noProof/>
+                <w:sz w:val="29"/>
+              </w:rPr>
             </w:pPr>
             <w:r>
               <w:rPr>
@@ -915,14 +944,14 @@
                 <w:noProof/>
                 <w:sz w:val="29"/>
               </w:rPr>
-              <w:t>V</w:t>
+              <w:t>2</w:t>
             </w:r>
             <w:r>
               <w:rPr>
                 <w:noProof/>
                 <w:sz w:val="29"/>
               </w:rPr>
-              <w:t>3.1</w:t>
+              <w:t>021-3-16</w:t>
             </w:r>
           </w:p>
         </w:tc>
@@ -935,38 +964,6 @@
               <w:spacing w:line="120" w:lineRule="auto"/>
               <w:jc w:val="center"/>
               <w:rPr>
-                <w:rFonts w:hint="eastAsia"/>
-                <w:noProof/>
-                <w:sz w:val="29"/>
-              </w:rPr>
-            </w:pPr>
-            <w:r>
-              <w:rPr>
-                <w:rFonts w:hint="eastAsia"/>
-                <w:noProof/>
-                <w:sz w:val="29"/>
-              </w:rPr>
-              <w:t>2</w:t>
-            </w:r>
-            <w:r>
-              <w:rPr>
-                <w:noProof/>
-                <w:sz w:val="29"/>
-              </w:rPr>
-              <w:t>021-3-16</w:t>
-            </w:r>
-          </w:p>
-        </w:tc>
-        <w:tc>
-          <w:tcPr>
-            <w:tcW w:w="2434" w:type="dxa"/>
-          </w:tcPr>
-          <w:p>
-            <w:pPr>
-              <w:spacing w:line="120" w:lineRule="auto"/>
-              <w:jc w:val="center"/>
-              <w:rPr>
-                <w:rFonts w:hint="eastAsia"/>
                 <w:noProof/>
                 <w:sz w:val="29"/>
               </w:rPr>
@@ -1016,7 +1013,6 @@
                 <w:szCs w:val="21"/>
               </w:rPr>
             </w:pPr>
-            <w:proofErr w:type="spellStart"/>
             <w:r>
               <w:rPr>
                 <w:noProof/>
@@ -1025,7 +1021,6 @@
               </w:rPr>
               <w:t>authenticationApi</w:t>
             </w:r>
-            <w:proofErr w:type="spellEnd"/>
             <w:r>
               <w:rPr>
                 <w:rFonts w:hint="eastAsia"/>
@@ -1042,27 +1037,25 @@
                 <w:sz w:val="24"/>
                 <w:szCs w:val="24"/>
               </w:rPr>
-              <w:t>/</w:t>
-            </w:r>
-            <w:proofErr w:type="spellStart"/>
-            <w:r>
-              <w:rPr>
-                <w:rFonts w:hint="eastAsia"/>
+              <w:t>/a</w:t>
+            </w:r>
+            <w:r>
+              <w:rPr>
                 <w:noProof/>
                 <w:sz w:val="24"/>
                 <w:szCs w:val="24"/>
               </w:rPr>
-              <w:t>a</w:t>
-            </w:r>
-            <w:r>
-              <w:rPr>
+              <w:t>pi</w:t>
+            </w:r>
+            <w:r>
+              <w:rPr>
+                <w:rFonts w:hint="eastAsia"/>
                 <w:noProof/>
                 <w:sz w:val="24"/>
                 <w:szCs w:val="24"/>
               </w:rPr>
-              <w:t>pi</w:t>
-            </w:r>
-            <w:proofErr w:type="spellEnd"/>
+              <w:t>前缀，</w:t>
+            </w:r>
             <w:r>
               <w:rPr>
                 <w:rFonts w:hint="eastAsia"/>
@@ -1070,27 +1063,25 @@
                 <w:sz w:val="24"/>
                 <w:szCs w:val="24"/>
               </w:rPr>
-              <w:t>前缀，</w:t>
-            </w:r>
-            <w:proofErr w:type="spellStart"/>
-            <w:r>
-              <w:rPr>
-                <w:rFonts w:hint="eastAsia"/>
+              <w:t>a</w:t>
+            </w:r>
+            <w:r>
+              <w:rPr>
                 <w:noProof/>
                 <w:sz w:val="24"/>
                 <w:szCs w:val="24"/>
               </w:rPr>
-              <w:t>a</w:t>
-            </w:r>
-            <w:r>
-              <w:rPr>
+              <w:t>k</w:t>
+            </w:r>
+            <w:r>
+              <w:rPr>
+                <w:rFonts w:hint="eastAsia"/>
                 <w:noProof/>
                 <w:sz w:val="24"/>
                 <w:szCs w:val="24"/>
               </w:rPr>
-              <w:t>k</w:t>
-            </w:r>
-            <w:proofErr w:type="spellEnd"/>
+              <w:t>和</w:t>
+            </w:r>
             <w:r>
               <w:rPr>
                 <w:rFonts w:hint="eastAsia"/>
@@ -1098,27 +1089,16 @@
                 <w:sz w:val="24"/>
                 <w:szCs w:val="24"/>
               </w:rPr>
-              <w:t>和</w:t>
-            </w:r>
-            <w:proofErr w:type="spellStart"/>
-            <w:r>
-              <w:rPr>
-                <w:rFonts w:hint="eastAsia"/>
+              <w:t>r</w:t>
+            </w:r>
+            <w:r>
+              <w:rPr>
                 <w:noProof/>
                 <w:sz w:val="24"/>
                 <w:szCs w:val="24"/>
               </w:rPr>
-              <w:t>r</w:t>
-            </w:r>
-            <w:r>
-              <w:rPr>
-                <w:noProof/>
-                <w:sz w:val="24"/>
-                <w:szCs w:val="24"/>
-              </w:rPr>
               <w:t>k</w:t>
             </w:r>
-            <w:proofErr w:type="spellEnd"/>
             <w:r>
               <w:rPr>
                 <w:rFonts w:hint="eastAsia"/>
@@ -6071,16 +6051,8 @@
         <w:rPr>
           <w:b/>
         </w:rPr>
-        <w:t>公</w:t>
-      </w:r>
-      <w:proofErr w:type="gramStart"/>
-      <w:r>
-        <w:rPr>
-          <w:b/>
-        </w:rPr>
-        <w:t>钥</w:t>
-      </w:r>
-      <w:proofErr w:type="gramEnd"/>
+        <w:t>公钥</w:t>
+      </w:r>
       <w:r>
         <w:rPr>
           <w:rFonts w:hint="eastAsia"/>
@@ -6156,16 +6128,8 @@
         <w:rPr>
           <w:b/>
         </w:rPr>
-        <w:t>版公</w:t>
-      </w:r>
-      <w:proofErr w:type="gramStart"/>
-      <w:r>
-        <w:rPr>
-          <w:b/>
-        </w:rPr>
-        <w:t>钥</w:t>
-      </w:r>
-      <w:proofErr w:type="gramEnd"/>
+        <w:t>版公钥</w:t>
+      </w:r>
       <w:r>
         <w:rPr>
           <w:rFonts w:hint="eastAsia"/>
@@ -12210,7 +12174,7 @@
                 <w:kern w:val="0"/>
                 <w:sz w:val="22"/>
               </w:rPr>
-              <w:t>是</w:t>
+              <w:t>否</w:t>
             </w:r>
           </w:p>
         </w:tc>
@@ -12422,7 +12386,7 @@
                 <w:kern w:val="0"/>
                 <w:sz w:val="22"/>
               </w:rPr>
-              <w:t>是</w:t>
+              <w:t>否</w:t>
             </w:r>
           </w:p>
         </w:tc>
@@ -12933,7 +12897,6 @@
         </w:rPr>
         <w:t>，如果未登录将返回</w:t>
       </w:r>
-      <w:proofErr w:type="spellStart"/>
       <w:r>
         <w:rPr>
           <w:rFonts w:asciiTheme="minorHAnsi" w:eastAsiaTheme="minorEastAsia" w:hAnsiTheme="minorHAnsi" w:cstheme="minorBidi"/>
@@ -12943,7 +12906,6 @@
         </w:rPr>
         <w:t>BaseOutput.failure</w:t>
       </w:r>
-      <w:proofErr w:type="spellEnd"/>
     </w:p>
     <w:p>
       <w:pPr>
@@ -12996,17 +12958,8 @@
           <w:rFonts w:hint="eastAsia"/>
           <w:b/>
         </w:rPr>
-        <w:t>入</w:t>
-      </w:r>
-      <w:proofErr w:type="gramStart"/>
-      <w:r>
-        <w:rPr>
-          <w:rFonts w:hint="eastAsia"/>
-          <w:b/>
-        </w:rPr>
-        <w:t>参说明</w:t>
-      </w:r>
-      <w:proofErr w:type="gramEnd"/>
+        <w:t>入参说明</w:t>
+      </w:r>
       <w:r>
         <w:rPr>
           <w:rFonts w:hint="eastAsia"/>
@@ -13247,7 +13200,6 @@
                 <w:szCs w:val="22"/>
               </w:rPr>
             </w:pPr>
-            <w:proofErr w:type="spellStart"/>
             <w:r>
               <w:rPr>
                 <w:rFonts w:asciiTheme="minorHAnsi" w:eastAsiaTheme="minorEastAsia" w:hAnsiTheme="minorHAnsi" w:cstheme="minorBidi"/>
@@ -13257,7 +13209,6 @@
               </w:rPr>
               <w:t>UAP_accessToken</w:t>
             </w:r>
-            <w:proofErr w:type="spellEnd"/>
           </w:p>
         </w:tc>
         <w:tc>
@@ -13361,11 +13312,9 @@
               <w:spacing w:line="120" w:lineRule="auto"/>
               <w:jc w:val="center"/>
             </w:pPr>
-            <w:proofErr w:type="spellStart"/>
             <w:r>
               <w:t>UAP_refreshToken</w:t>
             </w:r>
-            <w:proofErr w:type="spellEnd"/>
           </w:p>
         </w:tc>
         <w:tc>
@@ -13472,11 +13421,9 @@
               <w:spacing w:line="120" w:lineRule="auto"/>
               <w:jc w:val="center"/>
             </w:pPr>
-            <w:proofErr w:type="spellStart"/>
             <w:r>
               <w:t>terminalId</w:t>
             </w:r>
-            <w:proofErr w:type="spellEnd"/>
           </w:p>
         </w:tc>
         <w:tc>
@@ -13751,7 +13698,6 @@
         </w:rPr>
         <w:t>返回</w:t>
       </w:r>
-      <w:proofErr w:type="spellStart"/>
       <w:r>
         <w:rPr>
           <w:rFonts w:asciiTheme="minorHAnsi" w:eastAsiaTheme="minorEastAsia" w:hAnsiTheme="minorHAnsi" w:cstheme="minorBidi" w:hint="eastAsia"/>
@@ -13761,7 +13707,6 @@
         </w:rPr>
         <w:t>UserTicket</w:t>
       </w:r>
-      <w:proofErr w:type="spellEnd"/>
       <w:r>
         <w:rPr>
           <w:rFonts w:asciiTheme="minorHAnsi" w:eastAsiaTheme="minorEastAsia" w:hAnsiTheme="minorHAnsi" w:cstheme="minorBidi" w:hint="eastAsia"/>
@@ -13771,7 +13716,6 @@
         </w:rPr>
         <w:t>，如果未登录将返回</w:t>
       </w:r>
-      <w:proofErr w:type="spellStart"/>
       <w:r>
         <w:rPr>
           <w:rFonts w:asciiTheme="minorHAnsi" w:eastAsiaTheme="minorEastAsia" w:hAnsiTheme="minorHAnsi" w:cstheme="minorBidi"/>
@@ -13781,7 +13725,6 @@
         </w:rPr>
         <w:t>BaseOutput.failure</w:t>
       </w:r>
-      <w:proofErr w:type="spellEnd"/>
     </w:p>
     <w:p>
       <w:pPr>
@@ -13834,17 +13777,8 @@
           <w:rFonts w:hint="eastAsia"/>
           <w:b/>
         </w:rPr>
-        <w:t>入</w:t>
-      </w:r>
-      <w:proofErr w:type="gramStart"/>
-      <w:r>
-        <w:rPr>
-          <w:rFonts w:hint="eastAsia"/>
-          <w:b/>
-        </w:rPr>
-        <w:t>参说明</w:t>
-      </w:r>
-      <w:proofErr w:type="gramEnd"/>
+        <w:t>入参说明</w:t>
+      </w:r>
       <w:r>
         <w:rPr>
           <w:rFonts w:hint="eastAsia"/>
@@ -14085,7 +14019,6 @@
                 <w:szCs w:val="22"/>
               </w:rPr>
             </w:pPr>
-            <w:proofErr w:type="spellStart"/>
             <w:r>
               <w:rPr>
                 <w:rFonts w:asciiTheme="minorHAnsi" w:eastAsiaTheme="minorEastAsia" w:hAnsiTheme="minorHAnsi" w:cstheme="minorBidi"/>
@@ -14095,7 +14028,6 @@
               </w:rPr>
               <w:t>UAP_accessToken</w:t>
             </w:r>
-            <w:proofErr w:type="spellEnd"/>
           </w:p>
         </w:tc>
         <w:tc>
@@ -14199,11 +14131,9 @@
               <w:spacing w:line="120" w:lineRule="auto"/>
               <w:jc w:val="center"/>
             </w:pPr>
-            <w:proofErr w:type="spellStart"/>
             <w:r>
               <w:t>UAP_refreshToken</w:t>
             </w:r>
-            <w:proofErr w:type="spellEnd"/>
           </w:p>
         </w:tc>
         <w:tc>
@@ -14468,7 +14398,6 @@
         </w:rPr>
         <w:t>获取系统权限列表，如果未登录将返回</w:t>
       </w:r>
-      <w:proofErr w:type="spellStart"/>
       <w:r>
         <w:rPr>
           <w:rFonts w:asciiTheme="minorHAnsi" w:eastAsiaTheme="minorEastAsia" w:hAnsiTheme="minorHAnsi" w:cstheme="minorBidi"/>
@@ -14478,7 +14407,6 @@
         </w:rPr>
         <w:t>BaseOutput.failure</w:t>
       </w:r>
-      <w:proofErr w:type="spellEnd"/>
     </w:p>
     <w:p>
       <w:pPr>
@@ -14529,17 +14457,8 @@
           <w:rFonts w:hint="eastAsia"/>
           <w:b/>
         </w:rPr>
-        <w:t>入</w:t>
-      </w:r>
-      <w:proofErr w:type="gramStart"/>
-      <w:r>
-        <w:rPr>
-          <w:rFonts w:hint="eastAsia"/>
-          <w:b/>
-        </w:rPr>
-        <w:t>参说明</w:t>
-      </w:r>
-      <w:proofErr w:type="gramEnd"/>
+        <w:t>入参说明</w:t>
+      </w:r>
       <w:r>
         <w:rPr>
           <w:rFonts w:hint="eastAsia"/>
@@ -14780,7 +14699,6 @@
                 <w:szCs w:val="22"/>
               </w:rPr>
             </w:pPr>
-            <w:proofErr w:type="spellStart"/>
             <w:r>
               <w:rPr>
                 <w:rFonts w:asciiTheme="minorHAnsi" w:eastAsiaTheme="minorEastAsia" w:hAnsiTheme="minorHAnsi" w:cstheme="minorBidi"/>
@@ -14790,7 +14708,6 @@
               </w:rPr>
               <w:t>UAP_accessToken</w:t>
             </w:r>
-            <w:proofErr w:type="spellEnd"/>
           </w:p>
         </w:tc>
         <w:tc>
@@ -14894,11 +14811,9 @@
               <w:spacing w:line="120" w:lineRule="auto"/>
               <w:jc w:val="center"/>
             </w:pPr>
-            <w:proofErr w:type="spellStart"/>
             <w:r>
               <w:t>UAP_refreshToken</w:t>
             </w:r>
-            <w:proofErr w:type="spellEnd"/>
           </w:p>
         </w:tc>
         <w:tc>
@@ -15272,11 +15187,9 @@
         </w:rPr>
         <w:t>菜单</w:t>
       </w:r>
-      <w:proofErr w:type="spellStart"/>
       <w:r>
         <w:t>JSONArray</w:t>
       </w:r>
-      <w:proofErr w:type="spellEnd"/>
       <w:r>
         <w:t>串</w:t>
       </w:r>
@@ -16153,7 +16066,7 @@
                 <w:kern w:val="0"/>
                 <w:sz w:val="22"/>
               </w:rPr>
-              <w:t>created</w:t>
+              <w:t>indexUrl</w:t>
             </w:r>
           </w:p>
         </w:tc>
@@ -16177,13 +16090,13 @@
             </w:pPr>
             <w:r>
               <w:rPr>
-                <w:rFonts w:ascii="宋体" w:eastAsia="宋体" w:hAnsi="宋体" w:cs="宋体" w:hint="eastAsia"/>
-                <w:noProof/>
-                <w:color w:val="000000"/>
-                <w:kern w:val="0"/>
-                <w:sz w:val="22"/>
-              </w:rPr>
-              <w:t>Date</w:t>
+                <w:rFonts w:ascii="宋体" w:eastAsia="宋体" w:hAnsi="宋体" w:cs="宋体"/>
+                <w:noProof/>
+                <w:color w:val="000000"/>
+                <w:kern w:val="0"/>
+                <w:sz w:val="22"/>
+              </w:rPr>
+              <w:t>String</w:t>
             </w:r>
           </w:p>
         </w:tc>
@@ -16235,7 +16148,18 @@
                 <w:sz w:val="18"/>
                 <w:szCs w:val="18"/>
               </w:rPr>
-              <w:t>创建时间</w:t>
+              <w:t>首页U</w:t>
+            </w:r>
+            <w:r>
+              <w:rPr>
+                <w:rFonts w:ascii="宋体" w:eastAsia="宋体" w:hAnsi="宋体" w:cs="宋体"/>
+                <w:noProof/>
+                <w:color w:val="000000"/>
+                <w:kern w:val="0"/>
+                <w:sz w:val="18"/>
+                <w:szCs w:val="18"/>
+              </w:rPr>
+              <w:t>RL</w:t>
             </w:r>
           </w:p>
         </w:tc>
@@ -16267,7 +16191,7 @@
                 <w:kern w:val="0"/>
                 <w:sz w:val="22"/>
               </w:rPr>
-              <w:t>modified</w:t>
+              <w:t>url</w:t>
             </w:r>
           </w:p>
         </w:tc>
@@ -16291,13 +16215,13 @@
             </w:pPr>
             <w:r>
               <w:rPr>
-                <w:rFonts w:ascii="宋体" w:eastAsia="宋体" w:hAnsi="宋体" w:cs="宋体" w:hint="eastAsia"/>
-                <w:noProof/>
-                <w:color w:val="000000"/>
-                <w:kern w:val="0"/>
-                <w:sz w:val="22"/>
-              </w:rPr>
-              <w:t>Date</w:t>
+                <w:rFonts w:ascii="宋体" w:eastAsia="宋体" w:hAnsi="宋体" w:cs="宋体"/>
+                <w:noProof/>
+                <w:color w:val="000000"/>
+                <w:kern w:val="0"/>
+                <w:sz w:val="22"/>
+              </w:rPr>
+              <w:t>String</w:t>
             </w:r>
           </w:p>
         </w:tc>
@@ -16349,7 +16273,151 @@
                 <w:sz w:val="18"/>
                 <w:szCs w:val="18"/>
               </w:rPr>
-              <w:t>修改时间</w:t>
+              <w:t>系统访问链接</w:t>
+            </w:r>
+          </w:p>
+        </w:tc>
+      </w:tr>
+      <w:tr>
+        <w:tc>
+          <w:tcPr>
+            <w:tcW w:w="2309" w:type="dxa"/>
+            <w:vAlign w:val="center"/>
+          </w:tcPr>
+          <w:p>
+            <w:pPr>
+              <w:widowControl/>
+              <w:spacing w:line="120" w:lineRule="auto"/>
+              <w:jc w:val="center"/>
+              <w:rPr>
+                <w:rFonts w:ascii="宋体" w:eastAsia="宋体" w:hAnsi="宋体" w:cs="宋体"/>
+                <w:noProof/>
+                <w:color w:val="000000"/>
+                <w:kern w:val="0"/>
+                <w:sz w:val="22"/>
+              </w:rPr>
+            </w:pPr>
+            <w:r>
+              <w:rPr>
+                <w:rFonts w:ascii="宋体" w:eastAsia="宋体" w:hAnsi="宋体" w:cs="宋体"/>
+                <w:noProof/>
+                <w:color w:val="000000"/>
+                <w:kern w:val="0"/>
+                <w:sz w:val="22"/>
+              </w:rPr>
+              <w:t>i</w:t>
+            </w:r>
+            <w:r>
+              <w:rPr>
+                <w:rFonts w:ascii="宋体" w:eastAsia="宋体" w:hAnsi="宋体" w:cs="宋体" w:hint="eastAsia"/>
+                <w:noProof/>
+                <w:color w:val="000000"/>
+                <w:kern w:val="0"/>
+                <w:sz w:val="22"/>
+              </w:rPr>
+              <w:t>co</w:t>
+            </w:r>
+            <w:r>
+              <w:rPr>
+                <w:rFonts w:ascii="宋体" w:eastAsia="宋体" w:hAnsi="宋体" w:cs="宋体"/>
+                <w:noProof/>
+                <w:color w:val="000000"/>
+                <w:kern w:val="0"/>
+                <w:sz w:val="22"/>
+              </w:rPr>
+              <w:t>nUrl</w:t>
+            </w:r>
+          </w:p>
+        </w:tc>
+        <w:tc>
+          <w:tcPr>
+            <w:tcW w:w="2861" w:type="dxa"/>
+            <w:vAlign w:val="center"/>
+          </w:tcPr>
+          <w:p>
+            <w:pPr>
+              <w:widowControl/>
+              <w:spacing w:line="120" w:lineRule="auto"/>
+              <w:jc w:val="center"/>
+              <w:rPr>
+                <w:rFonts w:ascii="宋体" w:eastAsia="宋体" w:hAnsi="宋体" w:cs="宋体"/>
+                <w:noProof/>
+                <w:color w:val="000000"/>
+                <w:kern w:val="0"/>
+                <w:sz w:val="22"/>
+              </w:rPr>
+            </w:pPr>
+            <w:r>
+              <w:rPr>
+                <w:rFonts w:ascii="宋体" w:eastAsia="宋体" w:hAnsi="宋体" w:cs="宋体" w:hint="eastAsia"/>
+                <w:noProof/>
+                <w:color w:val="000000"/>
+                <w:kern w:val="0"/>
+                <w:sz w:val="22"/>
+              </w:rPr>
+              <w:t>S</w:t>
+            </w:r>
+            <w:r>
+              <w:rPr>
+                <w:rFonts w:ascii="宋体" w:eastAsia="宋体" w:hAnsi="宋体" w:cs="宋体"/>
+                <w:noProof/>
+                <w:color w:val="000000"/>
+                <w:kern w:val="0"/>
+                <w:sz w:val="22"/>
+              </w:rPr>
+              <w:t>tring</w:t>
+            </w:r>
+          </w:p>
+        </w:tc>
+        <w:tc>
+          <w:tcPr>
+            <w:tcW w:w="673" w:type="dxa"/>
+          </w:tcPr>
+          <w:p>
+            <w:pPr>
+              <w:widowControl/>
+              <w:spacing w:line="120" w:lineRule="auto"/>
+              <w:jc w:val="center"/>
+              <w:rPr>
+                <w:rFonts w:ascii="宋体" w:eastAsia="宋体" w:hAnsi="宋体" w:cs="宋体"/>
+                <w:noProof/>
+                <w:color w:val="000000"/>
+                <w:kern w:val="0"/>
+                <w:sz w:val="18"/>
+                <w:szCs w:val="18"/>
+              </w:rPr>
+            </w:pPr>
+          </w:p>
+        </w:tc>
+        <w:tc>
+          <w:tcPr>
+            <w:tcW w:w="2804" w:type="dxa"/>
+            <w:vAlign w:val="center"/>
+          </w:tcPr>
+          <w:p>
+            <w:pPr>
+              <w:widowControl/>
+              <w:spacing w:line="120" w:lineRule="auto"/>
+              <w:jc w:val="left"/>
+              <w:rPr>
+                <w:rFonts w:ascii="宋体" w:eastAsia="宋体" w:hAnsi="宋体" w:cs="宋体" w:hint="eastAsia"/>
+                <w:noProof/>
+                <w:color w:val="000000"/>
+                <w:kern w:val="0"/>
+                <w:sz w:val="18"/>
+                <w:szCs w:val="18"/>
+              </w:rPr>
+            </w:pPr>
+            <w:r>
+              <w:rPr>
+                <w:rFonts w:ascii="宋体" w:eastAsia="宋体" w:hAnsi="宋体" w:cs="宋体" w:hint="eastAsia"/>
+                <w:noProof/>
+                <w:color w:val="000000"/>
+                <w:kern w:val="0"/>
+                <w:sz w:val="18"/>
+                <w:szCs w:val="18"/>
+              </w:rPr>
+              <w:t>系统图标URL</w:t>
             </w:r>
           </w:p>
         </w:tc>
@@ -16737,7 +16805,6 @@
               </w:rPr>
               <w:t>其它字段参照</w:t>
             </w:r>
-            <w:proofErr w:type="spellStart"/>
             <w:r>
               <w:rPr>
                 <w:rFonts w:ascii="JetBrains Mono" w:hAnsi="JetBrains Mono"/>
@@ -16745,29 +16812,8 @@
                 <w:sz w:val="21"/>
                 <w:szCs w:val="21"/>
               </w:rPr>
-              <w:t>com.</w:t>
-            </w:r>
-            <w:proofErr w:type="gramStart"/>
-            <w:r>
-              <w:rPr>
-                <w:rFonts w:ascii="JetBrains Mono" w:hAnsi="JetBrains Mono"/>
-                <w:color w:val="000000"/>
-                <w:sz w:val="21"/>
-                <w:szCs w:val="21"/>
-              </w:rPr>
-              <w:t>dili.uap.sdk.domain</w:t>
-            </w:r>
-            <w:proofErr w:type="gramEnd"/>
-            <w:r>
-              <w:rPr>
-                <w:rFonts w:ascii="JetBrains Mono" w:hAnsi="JetBrains Mono"/>
-                <w:color w:val="000000"/>
-                <w:sz w:val="21"/>
-                <w:szCs w:val="21"/>
-              </w:rPr>
-              <w:t>.Systems</w:t>
-            </w:r>
-            <w:proofErr w:type="spellEnd"/>
+              <w:t>com.dili.uap.sdk.domain.Systems</w:t>
+            </w:r>
           </w:p>
         </w:tc>
       </w:tr>
@@ -16952,11 +16998,9 @@
         </w:rPr>
         <w:t>如果未登录将返回</w:t>
       </w:r>
-      <w:proofErr w:type="spellStart"/>
       <w:r>
         <w:t>BaseOutput.failure</w:t>
       </w:r>
-      <w:proofErr w:type="spellEnd"/>
     </w:p>
     <w:p>
       <w:pPr>
@@ -17015,17 +17059,8 @@
           <w:rFonts w:hint="eastAsia"/>
           <w:b/>
         </w:rPr>
-        <w:t>入</w:t>
-      </w:r>
-      <w:proofErr w:type="gramStart"/>
-      <w:r>
-        <w:rPr>
-          <w:rFonts w:hint="eastAsia"/>
-          <w:b/>
-        </w:rPr>
-        <w:t>参说明</w:t>
-      </w:r>
-      <w:proofErr w:type="gramEnd"/>
+        <w:t>入参说明</w:t>
+      </w:r>
       <w:r>
         <w:rPr>
           <w:rFonts w:hint="eastAsia"/>
@@ -17260,7 +17295,6 @@
                 <w:szCs w:val="22"/>
               </w:rPr>
             </w:pPr>
-            <w:proofErr w:type="spellStart"/>
             <w:r>
               <w:rPr>
                 <w:rFonts w:asciiTheme="minorHAnsi" w:eastAsiaTheme="minorEastAsia" w:hAnsiTheme="minorHAnsi" w:cstheme="minorBidi"/>
@@ -17270,7 +17304,6 @@
               </w:rPr>
               <w:t>UAP_accessToken</w:t>
             </w:r>
-            <w:proofErr w:type="spellEnd"/>
           </w:p>
         </w:tc>
         <w:tc>
@@ -17369,11 +17402,9 @@
               <w:spacing w:line="120" w:lineRule="auto"/>
               <w:jc w:val="center"/>
             </w:pPr>
-            <w:proofErr w:type="spellStart"/>
             <w:r>
               <w:t>UAP_refreshToken</w:t>
             </w:r>
-            <w:proofErr w:type="spellEnd"/>
           </w:p>
         </w:tc>
         <w:tc>
@@ -17719,11 +17750,9 @@
         </w:rPr>
         <w:t>菜单</w:t>
       </w:r>
-      <w:proofErr w:type="spellStart"/>
       <w:r>
         <w:t>JSONArray</w:t>
       </w:r>
-      <w:proofErr w:type="spellEnd"/>
       <w:r>
         <w:t>串</w:t>
       </w:r>
@@ -18502,6 +18531,7 @@
                 <w:kern w:val="0"/>
                 <w:sz w:val="22"/>
               </w:rPr>
+              <w:lastRenderedPageBreak/>
               <w:t>u</w:t>
             </w:r>
             <w:r>
@@ -18680,7 +18710,6 @@
                 <w:kern w:val="0"/>
                 <w:sz w:val="22"/>
               </w:rPr>
-              <w:lastRenderedPageBreak/>
               <w:t>name</w:t>
             </w:r>
           </w:p>
@@ -19947,11 +19976,9 @@
         </w:rPr>
         <w:t>/api/authenticationApi/</w:t>
       </w:r>
-      <w:proofErr w:type="spellStart"/>
       <w:r>
         <w:t>listResources</w:t>
       </w:r>
-      <w:proofErr w:type="spellEnd"/>
     </w:p>
     <w:p>
       <w:pPr>
@@ -20024,11 +20051,9 @@
         </w:rPr>
         <w:t>如果未登录将返回</w:t>
       </w:r>
-      <w:proofErr w:type="spellStart"/>
       <w:r>
         <w:t>BaseOutput.failure</w:t>
       </w:r>
-      <w:proofErr w:type="spellEnd"/>
     </w:p>
     <w:p>
       <w:pPr>
@@ -20101,17 +20126,8 @@
           <w:rFonts w:hint="eastAsia"/>
           <w:b/>
         </w:rPr>
-        <w:t>入</w:t>
-      </w:r>
-      <w:proofErr w:type="gramStart"/>
-      <w:r>
-        <w:rPr>
-          <w:rFonts w:hint="eastAsia"/>
-          <w:b/>
-        </w:rPr>
-        <w:t>参说明</w:t>
-      </w:r>
-      <w:proofErr w:type="gramEnd"/>
+        <w:t>入参说明</w:t>
+      </w:r>
       <w:r>
         <w:rPr>
           <w:rFonts w:hint="eastAsia"/>
@@ -20346,7 +20362,6 @@
                 <w:szCs w:val="22"/>
               </w:rPr>
             </w:pPr>
-            <w:proofErr w:type="spellStart"/>
             <w:r>
               <w:rPr>
                 <w:rFonts w:asciiTheme="minorHAnsi" w:eastAsiaTheme="minorEastAsia" w:hAnsiTheme="minorHAnsi" w:cstheme="minorBidi"/>
@@ -20356,7 +20371,6 @@
               </w:rPr>
               <w:t>UAP_accessToken</w:t>
             </w:r>
-            <w:proofErr w:type="spellEnd"/>
           </w:p>
         </w:tc>
         <w:tc>
@@ -20455,11 +20469,9 @@
               <w:spacing w:line="120" w:lineRule="auto"/>
               <w:jc w:val="center"/>
             </w:pPr>
-            <w:proofErr w:type="spellStart"/>
             <w:r>
               <w:t>UAP_refreshToken</w:t>
             </w:r>
-            <w:proofErr w:type="spellEnd"/>
           </w:p>
         </w:tc>
         <w:tc>
@@ -20546,6 +20558,131 @@
             </w:r>
             <w:r>
               <w:t>oken</w:t>
+            </w:r>
+          </w:p>
+        </w:tc>
+      </w:tr>
+      <w:tr>
+        <w:tc>
+          <w:tcPr>
+            <w:tcW w:w="2746" w:type="dxa"/>
+          </w:tcPr>
+          <w:p>
+            <w:pPr>
+              <w:widowControl/>
+              <w:spacing w:line="120" w:lineRule="auto"/>
+              <w:jc w:val="center"/>
+            </w:pPr>
+            <w:r>
+              <w:t>s</w:t>
+            </w:r>
+            <w:r>
+              <w:rPr>
+                <w:rFonts w:hint="eastAsia"/>
+              </w:rPr>
+              <w:t>ys</w:t>
+            </w:r>
+            <w:r>
+              <w:t>temId</w:t>
+            </w:r>
+          </w:p>
+        </w:tc>
+        <w:tc>
+          <w:tcPr>
+            <w:tcW w:w="1866" w:type="dxa"/>
+          </w:tcPr>
+          <w:p>
+            <w:pPr>
+              <w:widowControl/>
+              <w:spacing w:line="120" w:lineRule="auto"/>
+              <w:jc w:val="center"/>
+              <w:rPr>
+                <w:rFonts w:hint="eastAsia"/>
+              </w:rPr>
+            </w:pPr>
+            <w:r>
+              <w:rPr>
+                <w:rFonts w:hint="eastAsia"/>
+              </w:rPr>
+              <w:t>S</w:t>
+            </w:r>
+            <w:r>
+              <w:t>tring</w:t>
+            </w:r>
+          </w:p>
+        </w:tc>
+        <w:tc>
+          <w:tcPr>
+            <w:tcW w:w="775" w:type="dxa"/>
+          </w:tcPr>
+          <w:p>
+            <w:pPr>
+              <w:widowControl/>
+              <w:spacing w:line="120" w:lineRule="auto"/>
+              <w:jc w:val="center"/>
+            </w:pPr>
+          </w:p>
+        </w:tc>
+        <w:tc>
+          <w:tcPr>
+            <w:tcW w:w="1134" w:type="dxa"/>
+          </w:tcPr>
+          <w:p>
+            <w:pPr>
+              <w:widowControl/>
+              <w:spacing w:line="120" w:lineRule="auto"/>
+              <w:jc w:val="center"/>
+              <w:rPr>
+                <w:rFonts w:hint="eastAsia"/>
+              </w:rPr>
+            </w:pPr>
+            <w:r>
+              <w:rPr>
+                <w:rFonts w:hint="eastAsia"/>
+              </w:rPr>
+              <w:t>否</w:t>
+            </w:r>
+          </w:p>
+        </w:tc>
+        <w:tc>
+          <w:tcPr>
+            <w:tcW w:w="850" w:type="dxa"/>
+          </w:tcPr>
+          <w:p>
+            <w:pPr>
+              <w:widowControl/>
+              <w:spacing w:line="120" w:lineRule="auto"/>
+              <w:jc w:val="center"/>
+            </w:pPr>
+          </w:p>
+        </w:tc>
+        <w:tc>
+          <w:tcPr>
+            <w:tcW w:w="1985" w:type="dxa"/>
+          </w:tcPr>
+          <w:p>
+            <w:pPr>
+              <w:widowControl/>
+              <w:spacing w:line="120" w:lineRule="auto"/>
+              <w:jc w:val="left"/>
+              <w:rPr>
+                <w:rFonts w:hint="eastAsia"/>
+              </w:rPr>
+            </w:pPr>
+            <w:r>
+              <w:rPr>
+                <w:rFonts w:hint="eastAsia"/>
+              </w:rPr>
+              <w:t>系统</w:t>
+            </w:r>
+            <w:r>
+              <w:rPr>
+                <w:rFonts w:hint="eastAsia"/>
+              </w:rPr>
+              <w:t>i</w:t>
+            </w:r>
+            <w:r>
+              <w:t>d</w:t>
             </w:r>
           </w:p>
         </w:tc>
@@ -20591,11 +20728,9 @@
         </w:rPr>
         <w:t>菜单</w:t>
       </w:r>
-      <w:proofErr w:type="spellStart"/>
       <w:r>
         <w:t>JSONArray</w:t>
       </w:r>
-      <w:proofErr w:type="spellEnd"/>
       <w:r>
         <w:t>串</w:t>
       </w:r>
@@ -21816,7 +21951,6 @@
         </w:rPr>
         <w:t>/api/authenticationApi/</w:t>
       </w:r>
-      <w:proofErr w:type="spellStart"/>
       <w:r>
         <w:t>list</w:t>
       </w:r>
@@ -21826,7 +21960,6 @@
       <w:r>
         <w:t>s</w:t>
       </w:r>
-      <w:proofErr w:type="spellEnd"/>
     </w:p>
     <w:p>
       <w:pPr>
@@ -21875,7 +22008,6 @@
       <w:r>
         <w:t>和</w:t>
       </w:r>
-      <w:proofErr w:type="spellStart"/>
       <w:r>
         <w:rPr>
           <w:rFonts w:hint="eastAsia"/>
@@ -21885,7 +22017,6 @@
       <w:r>
         <w:t>efCode</w:t>
       </w:r>
-      <w:proofErr w:type="spellEnd"/>
       <w:r>
         <w:rPr>
           <w:rFonts w:hint="eastAsia"/>
@@ -21913,11 +22044,9 @@
         </w:rPr>
         <w:t>如果未登录将返回</w:t>
       </w:r>
-      <w:proofErr w:type="spellStart"/>
       <w:r>
         <w:t>BaseOutput.failure</w:t>
       </w:r>
-      <w:proofErr w:type="spellEnd"/>
     </w:p>
     <w:p>
       <w:pPr>
@@ -21975,17 +22104,8 @@
           <w:rFonts w:hint="eastAsia"/>
           <w:b/>
         </w:rPr>
-        <w:t>入</w:t>
-      </w:r>
-      <w:proofErr w:type="gramStart"/>
-      <w:r>
-        <w:rPr>
-          <w:rFonts w:hint="eastAsia"/>
-          <w:b/>
-        </w:rPr>
-        <w:t>参说明</w:t>
-      </w:r>
-      <w:proofErr w:type="gramEnd"/>
+        <w:t>入参说明</w:t>
+      </w:r>
       <w:r>
         <w:rPr>
           <w:rFonts w:hint="eastAsia"/>
@@ -22220,7 +22340,6 @@
                 <w:szCs w:val="22"/>
               </w:rPr>
             </w:pPr>
-            <w:proofErr w:type="spellStart"/>
             <w:r>
               <w:rPr>
                 <w:rFonts w:asciiTheme="minorHAnsi" w:eastAsiaTheme="minorEastAsia" w:hAnsiTheme="minorHAnsi" w:cstheme="minorBidi"/>
@@ -22230,7 +22349,6 @@
               </w:rPr>
               <w:t>UAP_accessToken</w:t>
             </w:r>
-            <w:proofErr w:type="spellEnd"/>
           </w:p>
         </w:tc>
         <w:tc>
@@ -22329,11 +22447,9 @@
               <w:spacing w:line="120" w:lineRule="auto"/>
               <w:jc w:val="center"/>
             </w:pPr>
-            <w:proofErr w:type="spellStart"/>
             <w:r>
               <w:t>UAP_refreshToken</w:t>
             </w:r>
-            <w:proofErr w:type="spellEnd"/>
           </w:p>
         </w:tc>
         <w:tc>
@@ -22440,6 +22556,7 @@
               <w:rPr>
                 <w:rFonts w:hint="eastAsia"/>
               </w:rPr>
+              <w:lastRenderedPageBreak/>
               <w:t>r</w:t>
             </w:r>
             <w:r>
@@ -22563,7 +22680,6 @@
               <w:jc w:val="left"/>
             </w:pPr>
             <w:r>
-              <w:lastRenderedPageBreak/>
               <w:t>department</w:t>
             </w:r>
           </w:p>
@@ -22604,7 +22720,6 @@
           <w:sz w:val="18"/>
           <w:szCs w:val="18"/>
         </w:rPr>
-        <w:lastRenderedPageBreak/>
         <w:tab/>
       </w:r>
       <w:r>
@@ -22659,11 +22774,9 @@
         </w:rPr>
         <w:t>数据权限</w:t>
       </w:r>
-      <w:proofErr w:type="spellStart"/>
       <w:r>
         <w:t>JSONArray</w:t>
       </w:r>
-      <w:proofErr w:type="spellEnd"/>
       <w:r>
         <w:t>串</w:t>
       </w:r>
@@ -23404,11 +23517,9 @@
         </w:rPr>
         <w:t>/api/authenticationApi/</w:t>
       </w:r>
-      <w:proofErr w:type="spellStart"/>
       <w:r>
         <w:t>listDataAuthDetails</w:t>
       </w:r>
-      <w:proofErr w:type="spellEnd"/>
     </w:p>
     <w:p>
       <w:pPr>
@@ -23454,7 +23565,6 @@
       <w:r>
         <w:t>和</w:t>
       </w:r>
-      <w:proofErr w:type="spellStart"/>
       <w:r>
         <w:rPr>
           <w:rFonts w:hint="eastAsia"/>
@@ -23464,7 +23574,6 @@
       <w:r>
         <w:t>efCode</w:t>
       </w:r>
-      <w:proofErr w:type="spellEnd"/>
       <w:r>
         <w:rPr>
           <w:rFonts w:hint="eastAsia"/>
@@ -23492,11 +23601,9 @@
         </w:rPr>
         <w:t>如果未登录将返回</w:t>
       </w:r>
-      <w:proofErr w:type="spellStart"/>
       <w:r>
         <w:t>BaseOutput.failure</w:t>
       </w:r>
-      <w:proofErr w:type="spellEnd"/>
     </w:p>
     <w:p>
       <w:pPr>
@@ -23554,17 +23661,8 @@
           <w:rFonts w:hint="eastAsia"/>
           <w:b/>
         </w:rPr>
-        <w:t>入</w:t>
-      </w:r>
-      <w:proofErr w:type="gramStart"/>
-      <w:r>
-        <w:rPr>
-          <w:rFonts w:hint="eastAsia"/>
-          <w:b/>
-        </w:rPr>
-        <w:t>参说明</w:t>
-      </w:r>
-      <w:proofErr w:type="gramEnd"/>
+        <w:t>入参说明</w:t>
+      </w:r>
       <w:r>
         <w:rPr>
           <w:rFonts w:hint="eastAsia"/>
@@ -23799,7 +23897,6 @@
                 <w:szCs w:val="22"/>
               </w:rPr>
             </w:pPr>
-            <w:proofErr w:type="spellStart"/>
             <w:r>
               <w:rPr>
                 <w:rFonts w:asciiTheme="minorHAnsi" w:eastAsiaTheme="minorEastAsia" w:hAnsiTheme="minorHAnsi" w:cstheme="minorBidi"/>
@@ -23809,7 +23906,6 @@
               </w:rPr>
               <w:t>UAP_accessToken</w:t>
             </w:r>
-            <w:proofErr w:type="spellEnd"/>
           </w:p>
         </w:tc>
         <w:tc>
@@ -23908,11 +24004,9 @@
               <w:spacing w:line="120" w:lineRule="auto"/>
               <w:jc w:val="center"/>
             </w:pPr>
-            <w:proofErr w:type="spellStart"/>
             <w:r>
               <w:t>UAP_refreshToken</w:t>
             </w:r>
-            <w:proofErr w:type="spellEnd"/>
           </w:p>
         </w:tc>
         <w:tc>
@@ -24129,7 +24223,7 @@
                 <w:kern w:val="0"/>
                 <w:sz w:val="22"/>
               </w:rPr>
-              <w:t>否</w:t>
+              <w:t>是</w:t>
             </w:r>
           </w:p>
         </w:tc>
@@ -24326,7 +24420,6 @@
         </w:rPr>
         <w:t>(</w:t>
       </w:r>
-      <w:proofErr w:type="spellStart"/>
       <w:r>
         <w:rPr>
           <w:rFonts w:ascii="JetBrains Mono" w:hAnsi="JetBrains Mono"/>
@@ -24334,9 +24427,11 @@
           <w:sz w:val="21"/>
           <w:szCs w:val="21"/>
         </w:rPr>
-        <w:t>DataAuthSourceService</w:t>
-      </w:r>
-      <w:proofErr w:type="spellEnd"/>
+        <w:t>DataAuthSourceService.</w:t>
+      </w:r>
+      <w:r>
+        <w:t xml:space="preserve"> </w:t>
+      </w:r>
       <w:r>
         <w:rPr>
           <w:rFonts w:ascii="JetBrains Mono" w:hAnsi="JetBrains Mono"/>
@@ -24344,22 +24439,8 @@
           <w:sz w:val="21"/>
           <w:szCs w:val="21"/>
         </w:rPr>
-        <w:t>.</w:t>
-      </w:r>
-      <w:r>
-        <w:t xml:space="preserve"> </w:t>
-      </w:r>
-      <w:proofErr w:type="spellStart"/>
-      <w:r>
-        <w:rPr>
-          <w:rFonts w:ascii="JetBrains Mono" w:hAnsi="JetBrains Mono"/>
-          <w:color w:val="000000"/>
-          <w:sz w:val="21"/>
-          <w:szCs w:val="21"/>
-        </w:rPr>
         <w:t>bindDataAuthes</w:t>
       </w:r>
-      <w:proofErr w:type="spellEnd"/>
       <w:r>
         <w:rPr>
           <w:rFonts w:hint="eastAsia"/>
@@ -24493,7 +24574,6 @@
         </w:rPr>
         <w:t>/api/authenticationApi/</w:t>
       </w:r>
-      <w:proofErr w:type="spellStart"/>
       <w:r>
         <w:rPr>
           <w:rFonts w:hint="eastAsia"/>
@@ -24503,7 +24583,6 @@
       <w:r>
         <w:t>Pwd</w:t>
       </w:r>
-      <w:proofErr w:type="spellEnd"/>
     </w:p>
     <w:p>
       <w:pPr>
@@ -24635,17 +24714,8 @@
           <w:rFonts w:hint="eastAsia"/>
           <w:b/>
         </w:rPr>
-        <w:t>入</w:t>
-      </w:r>
-      <w:proofErr w:type="gramStart"/>
-      <w:r>
-        <w:rPr>
-          <w:rFonts w:hint="eastAsia"/>
-          <w:b/>
-        </w:rPr>
-        <w:t>参说明</w:t>
-      </w:r>
-      <w:proofErr w:type="gramEnd"/>
+        <w:t>入参说明</w:t>
+      </w:r>
       <w:r>
         <w:rPr>
           <w:rFonts w:hint="eastAsia"/>
@@ -25420,6 +25490,7 @@
                 <w:kern w:val="0"/>
                 <w:sz w:val="22"/>
               </w:rPr>
+              <w:lastRenderedPageBreak/>
               <w:t>newPassword</w:t>
             </w:r>
           </w:p>
@@ -25829,7 +25900,6 @@
           <w:rFonts w:hint="eastAsia"/>
           <w:b/>
         </w:rPr>
-        <w:lastRenderedPageBreak/>
         <w:t>入参示例</w:t>
       </w:r>
       <w:r>
@@ -26601,11 +26671,9 @@
         </w:rPr>
         <w:t>(</w:t>
       </w:r>
-      <w:proofErr w:type="spellStart"/>
       <w:r>
         <w:t>UserQuery</w:t>
       </w:r>
-      <w:proofErr w:type="spellEnd"/>
       <w:r>
         <w:t>)</w:t>
       </w:r>
@@ -26687,17 +26755,8 @@
           <w:rFonts w:hint="eastAsia"/>
           <w:b/>
         </w:rPr>
-        <w:t>入</w:t>
-      </w:r>
-      <w:proofErr w:type="gramStart"/>
-      <w:r>
-        <w:rPr>
-          <w:rFonts w:hint="eastAsia"/>
-          <w:b/>
-        </w:rPr>
-        <w:t>参说明</w:t>
-      </w:r>
-      <w:proofErr w:type="gramEnd"/>
+        <w:t>入参说明</w:t>
+      </w:r>
       <w:r>
         <w:rPr>
           <w:rFonts w:hint="eastAsia"/>
@@ -29444,6 +29503,7 @@
                 <w:kern w:val="0"/>
                 <w:sz w:val="22"/>
               </w:rPr>
+              <w:lastRenderedPageBreak/>
               <w:t>cellphone</w:t>
             </w:r>
           </w:p>
@@ -29805,7 +29865,6 @@
           <w:rFonts w:hint="eastAsia"/>
           <w:b/>
         </w:rPr>
-        <w:lastRenderedPageBreak/>
         <w:t>入参示例</w:t>
       </w:r>
       <w:r>
@@ -31977,20 +32036,8 @@
           <w:sz w:val="21"/>
           <w:szCs w:val="22"/>
         </w:rPr>
-        <w:t>入</w:t>
-      </w:r>
-      <w:proofErr w:type="gramStart"/>
-      <w:r>
-        <w:rPr>
-          <w:rFonts w:asciiTheme="minorHAnsi" w:eastAsiaTheme="minorEastAsia" w:hAnsiTheme="minorHAnsi" w:cstheme="minorBidi" w:hint="eastAsia"/>
-          <w:b/>
-          <w:kern w:val="2"/>
-          <w:sz w:val="21"/>
-          <w:szCs w:val="22"/>
-        </w:rPr>
-        <w:t>参对象</w:t>
-      </w:r>
-      <w:proofErr w:type="gramEnd"/>
+        <w:t>入参对象</w:t>
+      </w:r>
       <w:r>
         <w:rPr>
           <w:rFonts w:hint="eastAsia"/>
@@ -32006,8 +32053,6 @@
         </w:rPr>
         <w:t xml:space="preserve"> </w:t>
       </w:r>
-      <w:proofErr w:type="spellStart"/>
-      <w:proofErr w:type="gramStart"/>
       <w:r>
         <w:rPr>
           <w:rFonts w:asciiTheme="minorHAnsi" w:eastAsiaTheme="minorEastAsia" w:hAnsiTheme="minorHAnsi" w:cstheme="minorBidi"/>
@@ -32035,8 +32080,6 @@
         </w:rPr>
         <w:t>AnnunciateMessage</w:t>
       </w:r>
-      <w:proofErr w:type="spellEnd"/>
-      <w:proofErr w:type="gramEnd"/>
     </w:p>
     <w:p>
       <w:pPr>
@@ -32053,17 +32096,8 @@
           <w:rFonts w:hint="eastAsia"/>
           <w:b/>
         </w:rPr>
-        <w:t>入</w:t>
-      </w:r>
-      <w:proofErr w:type="gramStart"/>
-      <w:r>
-        <w:rPr>
-          <w:rFonts w:hint="eastAsia"/>
-          <w:b/>
-        </w:rPr>
-        <w:t>参说明</w:t>
-      </w:r>
-      <w:proofErr w:type="gramEnd"/>
+        <w:t>入参说明</w:t>
+      </w:r>
       <w:r>
         <w:rPr>
           <w:rFonts w:hint="eastAsia"/>
@@ -32721,6 +32755,7 @@
                 <w:kern w:val="0"/>
                 <w:sz w:val="22"/>
               </w:rPr>
+              <w:lastRenderedPageBreak/>
               <w:t>title</w:t>
             </w:r>
           </w:p>
@@ -33093,7 +33128,6 @@
                 <w:kern w:val="0"/>
                 <w:sz w:val="22"/>
               </w:rPr>
-              <w:lastRenderedPageBreak/>
               <w:t>3:</w:t>
             </w:r>
             <w:r>
@@ -33146,7 +33180,6 @@
                 <w:kern w:val="0"/>
                 <w:sz w:val="22"/>
               </w:rPr>
-              <w:lastRenderedPageBreak/>
               <w:t>t</w:t>
             </w:r>
             <w:r>
@@ -33677,20 +33710,8 @@
           <w:sz w:val="21"/>
           <w:szCs w:val="22"/>
         </w:rPr>
-        <w:t>入</w:t>
-      </w:r>
-      <w:proofErr w:type="gramStart"/>
-      <w:r>
-        <w:rPr>
-          <w:rFonts w:asciiTheme="minorHAnsi" w:eastAsiaTheme="minorEastAsia" w:hAnsiTheme="minorHAnsi" w:cstheme="minorBidi" w:hint="eastAsia"/>
-          <w:b/>
-          <w:kern w:val="2"/>
-          <w:sz w:val="21"/>
-          <w:szCs w:val="22"/>
-        </w:rPr>
-        <w:t>参对象</w:t>
-      </w:r>
-      <w:proofErr w:type="gramEnd"/>
+        <w:t>入参对象</w:t>
+      </w:r>
       <w:r>
         <w:rPr>
           <w:rFonts w:hint="eastAsia"/>
@@ -33706,8 +33727,6 @@
         </w:rPr>
         <w:t xml:space="preserve"> </w:t>
       </w:r>
-      <w:proofErr w:type="spellStart"/>
-      <w:proofErr w:type="gramStart"/>
       <w:r>
         <w:rPr>
           <w:rFonts w:asciiTheme="minorHAnsi" w:eastAsiaTheme="minorEastAsia" w:hAnsiTheme="minorHAnsi" w:cstheme="minorBidi"/>
@@ -33744,8 +33763,6 @@
         </w:rPr>
         <w:t>s</w:t>
       </w:r>
-      <w:proofErr w:type="spellEnd"/>
-      <w:proofErr w:type="gramEnd"/>
     </w:p>
     <w:p>
       <w:pPr>
@@ -33762,17 +33779,8 @@
           <w:rFonts w:hint="eastAsia"/>
           <w:b/>
         </w:rPr>
-        <w:t>入</w:t>
-      </w:r>
-      <w:proofErr w:type="gramStart"/>
-      <w:r>
-        <w:rPr>
-          <w:rFonts w:hint="eastAsia"/>
-          <w:b/>
-        </w:rPr>
-        <w:t>参说明</w:t>
-      </w:r>
-      <w:proofErr w:type="gramEnd"/>
+        <w:t>入参说明</w:t>
+      </w:r>
       <w:r>
         <w:rPr>
           <w:rFonts w:hint="eastAsia"/>
@@ -38470,6 +38478,7 @@
   <w:style w:type="character" w:default="1" w:styleId="a0">
     <w:name w:val="Default Paragraph Font"/>
     <w:uiPriority w:val="1"/>
+    <w:semiHidden/>
     <w:unhideWhenUsed/>
   </w:style>
   <w:style w:type="table" w:default="1" w:styleId="a1">
@@ -38893,7 +38902,7 @@
         <a:sysClr val="windowText" lastClr="000000"/>
       </a:dk1>
       <a:lt1>
-        <a:sysClr val="window" lastClr="FFFFFF"/>
+        <a:sysClr val="window" lastClr="CCEDC7"/>
       </a:lt1>
       <a:dk2>
         <a:srgbClr val="44546A"/>

</xml_diff>